<commit_message>
izmjene u alalizi sistema i solid principima
</commit_message>
<xml_diff>
--- a/Dijagrami/Klasni Dijagram/SOLID Principi.docx
+++ b/Dijagrami/Klasni Dijagram/SOLID Principi.docx
@@ -4,7 +4,7 @@
   <w:body>
     <w:p>
       <w:pPr>
-        <w:pStyle w:val="Date"/>
+        <w:pStyle w:val="Datum"/>
       </w:pPr>
       <w:r>
         <w:t xml:space="preserve">Grupa 6 (Bankari) </w:t>
@@ -103,7 +103,7 @@
     </w:p>
     <w:p>
       <w:pPr>
-        <w:pStyle w:val="Title"/>
+        <w:pStyle w:val="Naslov"/>
       </w:pPr>
       <w:r>
         <w:t>SOLID Principi</w:t>
@@ -111,16 +111,13 @@
     </w:p>
     <w:p>
       <w:pPr>
-        <w:pStyle w:val="Heading1"/>
+        <w:pStyle w:val="Naslov1"/>
       </w:pPr>
       <w:r>
         <w:t>S princip</w:t>
       </w:r>
       <w:r>
-        <w:t xml:space="preserve"> </w:t>
-      </w:r>
-      <w:r>
-        <w:t>– Single Responsibility Principle</w:t>
+        <w:t xml:space="preserve"> – Single Responsibility Principle</w:t>
       </w:r>
     </w:p>
     <w:p>
@@ -133,114 +130,183 @@
         <w:rPr>
           <w:lang w:val="hr-HR"/>
         </w:rPr>
-        <w:t>N</w:t>
+        <w:t xml:space="preserve">S- princip zatijeva da svaka klasa ima samo jednu odgovornost. </w:t>
       </w:r>
       <w:r>
         <w:rPr>
           <w:lang w:val="hr-HR"/>
         </w:rPr>
-        <w:t>ijedna</w:t>
+        <w:t xml:space="preserve">Naše osnovne </w:t>
       </w:r>
       <w:r>
         <w:rPr>
           <w:lang w:val="hr-HR"/>
         </w:rPr>
-        <w:t xml:space="preserve"> od klasa u našem sistemu</w:t>
+        <w:t>klas</w:t>
       </w:r>
       <w:r>
         <w:rPr>
           <w:lang w:val="hr-HR"/>
         </w:rPr>
-        <w:t xml:space="preserve"> ne obavlja više od jednog zadatka. Većina klasa imaju samo konstruktor, gettere i settere. Ovaj princip je zadovoljen.</w:t>
-      </w:r>
-    </w:p>
-    <w:p>
-      <w:pPr>
-        <w:pStyle w:val="Heading1"/>
-      </w:pPr>
-      <w:r>
-        <w:t>O-Open-Close Principle</w:t>
-      </w:r>
-    </w:p>
-    <w:p>
-      <w:r>
-        <w:t>Dodavanje novih metoda neće zahtjevati uređivanje već postojeće klase i njenih atributa.</w:t>
-      </w:r>
-      <w:r>
-        <w:t xml:space="preserve"> Na primjer, možemo promijeniti implementaciju klase Adresa bez da brinemo o klasama koje je koriste, a to su Bankomat, Filijala i Klijent.</w:t>
-      </w:r>
-      <w:r>
-        <w:t xml:space="preserve"> To vrijedi za sve klase u našem sistemu, pa je i ovaj uslov zadovoljen.</w:t>
-      </w:r>
-    </w:p>
-    <w:p>
-      <w:pPr>
-        <w:pStyle w:val="Heading1"/>
-      </w:pPr>
-      <w:r>
-        <w:t>L-Liskov Substitution Principle</w:t>
-      </w:r>
-    </w:p>
-    <w:p>
-      <w:r>
-        <w:t>Na svim mjestima gdje se koristi osnovni objekat se može koristiti i izvedeni</w:t>
-      </w:r>
-      <w:r>
-        <w:t>, i pritom će to imati smisla. Naše dvije klase iz kojih se nasljeđuje su Korisnik i KreditBaza, i one se kao takve trenutno ne koriste nigdje, i samim tim nismo prekršili L princip.</w:t>
-      </w:r>
-    </w:p>
-    <w:p>
-      <w:pPr>
-        <w:pStyle w:val="Heading1"/>
-      </w:pPr>
-      <w:r>
-        <w:t>I</w:t>
-      </w:r>
-      <w:r>
-        <w:t>-</w:t>
-      </w:r>
-      <w:r>
-        <w:t>Interface Agregate Principle</w:t>
-      </w:r>
-    </w:p>
-    <w:p>
-      <w:r>
-        <w:t>Svaki interfejs obavlja tačno jednu vrstu akcija, i zadovoljava S princip</w:t>
-      </w:r>
-      <w:r>
-        <w:t>. Na primjer IAdministratorUpravljacNovostima radi samo sa novostima, dodaje ih, uređuje i briše.</w:t>
-      </w:r>
-      <w:r>
-        <w:t xml:space="preserve"> I princip sistema </w:t>
-      </w:r>
-      <w:r>
-        <w:t xml:space="preserve">je </w:t>
-      </w:r>
-      <w:r>
-        <w:t>zadovoljen.</w:t>
-      </w:r>
-    </w:p>
-    <w:p>
-      <w:pPr>
-        <w:pStyle w:val="Heading1"/>
-      </w:pPr>
-      <w:r>
-        <w:t>D-Dependency Inversion Principle</w:t>
-      </w:r>
-    </w:p>
-    <w:p>
-      <w:pPr>
+        <w:t>e</w:t>
+      </w:r>
+      <w:r>
         <w:rPr>
           <w:lang w:val="hr-HR"/>
         </w:rPr>
-      </w:pPr>
-      <w:r>
-        <w:t>Sve klase iz kojih se nasljeđuje su apstraktne. To su klase Korisnik i KreditBaza. Uslov je zadovoljen.</w:t>
+        <w:t xml:space="preserve"> imaju </w:t>
+      </w:r>
+      <w:r>
+        <w:rPr>
+          <w:lang w:val="hr-HR"/>
+        </w:rPr>
+        <w:t xml:space="preserve">većinom </w:t>
+      </w:r>
+      <w:r>
+        <w:rPr>
+          <w:lang w:val="hr-HR"/>
+        </w:rPr>
+        <w:t>samo konstruktor, gettere i settere</w:t>
+      </w:r>
+      <w:r>
+        <w:rPr>
+          <w:lang w:val="hr-HR"/>
+        </w:rPr>
+        <w:t>, a naše repositroy klase obavljaju samo jedan tip akcija, većinom samo nad jednom osnovnom klasom</w:t>
+      </w:r>
+      <w:r>
+        <w:rPr>
+          <w:lang w:val="hr-HR"/>
+        </w:rPr>
+        <w:t>. Ovaj princip je</w:t>
+      </w:r>
+      <w:r>
+        <w:rPr>
+          <w:lang w:val="hr-HR"/>
+        </w:rPr>
+        <w:t>, stoga,</w:t>
+      </w:r>
+      <w:r>
+        <w:rPr>
+          <w:lang w:val="hr-HR"/>
+        </w:rPr>
+        <w:t xml:space="preserve"> zadovoljen.</w:t>
       </w:r>
     </w:p>
     <w:p>
       <w:pPr>
-        <w:pStyle w:val="Heading1"/>
+        <w:pStyle w:val="Naslov1"/>
+      </w:pPr>
+      <w:r>
+        <w:t>O-Open-Close Principle</w:t>
+      </w:r>
+    </w:p>
+    <w:p>
+      <w:r>
+        <w:t xml:space="preserve">O – princip zahtijeva da klasa koja koristi neku drugu klasu ne treba biti modificirana pri uvođenju novi funkcionalnosti, ili pri potrebi za mijenjenjem druge klase. </w:t>
+      </w:r>
+      <w:r>
+        <w:t xml:space="preserve">Trudili smo se da za one klase u kojima bi moglo doći do izmjena u budućnosti zadovoljimo ovaj princip. </w:t>
+      </w:r>
+      <w:r>
+        <w:t>Na primjer, možemo promijeniti implementaciju klase Adresa bez da brinemo o klasama koje je koriste, a to su Bankomat, Filijala i Klijent.</w:t>
+      </w:r>
+      <w:r>
+        <w:t xml:space="preserve"> </w:t>
+      </w:r>
+    </w:p>
+    <w:p>
+      <w:pPr>
+        <w:pStyle w:val="Naslov1"/>
+      </w:pPr>
+      <w:r>
+        <w:t>L-Liskov Substitution Principle</w:t>
+      </w:r>
+    </w:p>
+    <w:p>
+      <w:r>
+        <w:t xml:space="preserve">Ovaj princip zahtijeva da je na svim mjestima na kojima se koristi osnovni objekat moguće iskoristiti i izvedeni objekat. </w:t>
+      </w:r>
+      <w:r>
+        <w:t>Naše dvije klase iz kojih se nasljeđuje su Korisnik i KreditBaza, i one se kao takve trenutno ne koriste nigdje, i samim tim nismo prekršili L princip.</w:t>
+      </w:r>
+    </w:p>
+    <w:p>
+      <w:pPr>
+        <w:pStyle w:val="Naslov1"/>
+      </w:pPr>
+      <w:r>
+        <w:t>I</w:t>
+      </w:r>
+      <w:r>
+        <w:t>-</w:t>
+      </w:r>
+      <w:r>
+        <w:t>Interface Agregate Principle</w:t>
+      </w:r>
+    </w:p>
+    <w:p>
+      <w:r>
+        <w:t xml:space="preserve">I - princip zahtijeva da svi interfejsi zadovoljavaju princip S. </w:t>
+      </w:r>
+      <w:r>
+        <w:t xml:space="preserve">Svaki </w:t>
+      </w:r>
+      <w:r>
+        <w:t xml:space="preserve">naš </w:t>
+      </w:r>
+      <w:r>
+        <w:t>interfejs obavlja tačno jednu vrstu akcija, i zadovoljava S princip</w:t>
+      </w:r>
+      <w:r>
+        <w:t xml:space="preserve">. Na primjer </w:t>
+      </w:r>
+      <w:r>
+        <w:t>INovosti</w:t>
+      </w:r>
+      <w:r>
+        <w:t xml:space="preserve"> radi samo sa novostima, dodaje ih, uređuje i briše.</w:t>
+      </w:r>
+      <w:r>
+        <w:t xml:space="preserve"> I princip sistema </w:t>
+      </w:r>
+      <w:r>
+        <w:t xml:space="preserve">je </w:t>
+      </w:r>
+      <w:r>
+        <w:t>zadovoljen.</w:t>
+      </w:r>
+    </w:p>
+    <w:p>
+      <w:pPr>
+        <w:pStyle w:val="Naslov1"/>
+      </w:pPr>
+      <w:r>
+        <w:t>D-Dependency Inversion Principle</w:t>
+      </w:r>
+    </w:p>
+    <w:p>
+      <w:pPr>
+        <w:rPr>
+          <w:lang w:val="hr-HR"/>
+        </w:rPr>
+      </w:pPr>
+      <w:r>
+        <w:t xml:space="preserve">D - princip zahtijeva da pri nasljeđivanju od strane više klasa bazna klasa uvijek bude apstraktna. </w:t>
+      </w:r>
+      <w:r>
+        <w:t xml:space="preserve">Sve klase </w:t>
+      </w:r>
+      <w:r>
+        <w:t xml:space="preserve">u našem sistemu </w:t>
+      </w:r>
+      <w:r>
+        <w:t>iz kojih se nasljeđuje su apstraktne. To su klase Korisnik i KreditBaza. Uslov je zadovoljen.</w:t>
+      </w:r>
+    </w:p>
+    <w:p>
+      <w:pPr>
+        <w:pStyle w:val="Naslov1"/>
         <w:numPr>
           <w:ilvl w:val="0"/>
           <w:numId w:val="0"/>
@@ -290,7 +356,7 @@
 <w:ftr xmlns:wpc="http://schemas.microsoft.com/office/word/2010/wordprocessingCanvas" xmlns:cx="http://schemas.microsoft.com/office/drawing/2014/chartex" xmlns:cx1="http://schemas.microsoft.com/office/drawing/2015/9/8/chartex" xmlns:cx2="http://schemas.microsoft.com/office/drawing/2015/10/21/chartex" xmlns:cx3="http://schemas.microsoft.com/office/drawing/2016/5/9/chartex" xmlns:cx4="http://schemas.microsoft.com/office/drawing/2016/5/10/chartex" xmlns:cx5="http://schemas.microsoft.com/office/drawing/2016/5/11/chartex" xmlns:cx6="http://schemas.microsoft.com/office/drawing/2016/5/12/chartex" xmlns:cx7="http://schemas.microsoft.com/office/drawing/2016/5/13/chartex" xmlns:cx8="http://schemas.microsoft.com/office/drawing/2016/5/14/chartex" xmlns:mc="http://schemas.openxmlformats.org/markup-compatibility/2006" xmlns:aink="http://schemas.microsoft.com/office/drawing/2016/ink" xmlns:am3d="http://schemas.microsoft.com/office/drawing/2017/model3d" xmlns:o="urn:schemas-microsoft-com:office:office" xmlns:r="http://schemas.openxmlformats.org/officeDocument/2006/relationships" xmlns:m="http://schemas.openxmlformats.org/officeDocument/2006/math" xmlns:v="urn:schemas-microsoft-com:vml" xmlns:wp14="http://schemas.microsoft.com/office/word/2010/wordprocessingDrawing" xmlns:wp="http://schemas.openxmlformats.org/drawingml/2006/wordprocessingDrawing" xmlns:w10="urn:schemas-microsoft-com:office:word" xmlns:w="http://schemas.openxmlformats.org/wordprocessingml/2006/main" xmlns:w14="http://schemas.microsoft.com/office/word/2010/wordml" xmlns:w15="http://schemas.microsoft.com/office/word/2012/wordml" xmlns:w16cex="http://schemas.microsoft.com/office/word/2018/wordml/cex" xmlns:w16cid="http://schemas.microsoft.com/office/word/2016/wordml/cid" xmlns:w16="http://schemas.microsoft.com/office/word/2018/wordml" xmlns:w16se="http://schemas.microsoft.com/office/word/2015/wordml/symex" xmlns:wpg="http://schemas.microsoft.com/office/word/2010/wordprocessingGroup" xmlns:wpi="http://schemas.microsoft.com/office/word/2010/wordprocessingInk" xmlns:wne="http://schemas.microsoft.com/office/word/2006/wordml" xmlns:wps="http://schemas.microsoft.com/office/word/2010/wordprocessingShape" mc:Ignorable="w14 w15 w16se w16cid w16 w16cex wp14">
   <w:p>
     <w:pPr>
-      <w:pStyle w:val="Footer"/>
+      <w:pStyle w:val="Podnoje"/>
     </w:pPr>
     <w:r>
       <w:rPr>
@@ -1214,7 +1280,7 @@
     <w:lvl w:ilvl="0">
       <w:start w:val="1"/>
       <w:numFmt w:val="decimal"/>
-      <w:pStyle w:val="Heading1"/>
+      <w:pStyle w:val="Naslov1"/>
       <w:lvlText w:val="%1."/>
       <w:lvlJc w:val="left"/>
       <w:pPr>
@@ -1227,7 +1293,7 @@
     <w:lvl w:ilvl="1">
       <w:start w:val="1"/>
       <w:numFmt w:val="upperLetter"/>
-      <w:pStyle w:val="Heading2"/>
+      <w:pStyle w:val="Naslov2"/>
       <w:lvlText w:val="%2."/>
       <w:lvlJc w:val="left"/>
       <w:pPr>
@@ -1240,7 +1306,7 @@
     <w:lvl w:ilvl="2">
       <w:start w:val="1"/>
       <w:numFmt w:val="lowerRoman"/>
-      <w:pStyle w:val="Heading3"/>
+      <w:pStyle w:val="Naslov3"/>
       <w:lvlText w:val="%3."/>
       <w:lvlJc w:val="right"/>
       <w:pPr>
@@ -1253,7 +1319,7 @@
     <w:lvl w:ilvl="3">
       <w:start w:val="1"/>
       <w:numFmt w:val="decimal"/>
-      <w:pStyle w:val="Heading4"/>
+      <w:pStyle w:val="Naslov4"/>
       <w:lvlText w:val="%4."/>
       <w:lvlJc w:val="left"/>
       <w:pPr>
@@ -1266,7 +1332,7 @@
     <w:lvl w:ilvl="4">
       <w:start w:val="1"/>
       <w:numFmt w:val="lowerLetter"/>
-      <w:pStyle w:val="Heading5"/>
+      <w:pStyle w:val="Naslov5"/>
       <w:lvlText w:val="%5."/>
       <w:lvlJc w:val="left"/>
       <w:pPr>
@@ -1279,7 +1345,7 @@
     <w:lvl w:ilvl="5">
       <w:start w:val="1"/>
       <w:numFmt w:val="lowerRoman"/>
-      <w:pStyle w:val="Heading6"/>
+      <w:pStyle w:val="Naslov6"/>
       <w:lvlText w:val="%6."/>
       <w:lvlJc w:val="right"/>
       <w:pPr>
@@ -1292,7 +1358,7 @@
     <w:lvl w:ilvl="6">
       <w:start w:val="1"/>
       <w:numFmt w:val="decimal"/>
-      <w:pStyle w:val="Heading7"/>
+      <w:pStyle w:val="Naslov7"/>
       <w:lvlText w:val="%7."/>
       <w:lvlJc w:val="left"/>
       <w:pPr>
@@ -1305,7 +1371,7 @@
     <w:lvl w:ilvl="7">
       <w:start w:val="1"/>
       <w:numFmt w:val="lowerLetter"/>
-      <w:pStyle w:val="Heading8"/>
+      <w:pStyle w:val="Naslov8"/>
       <w:lvlText w:val="%8."/>
       <w:lvlJc w:val="left"/>
       <w:pPr>
@@ -1318,7 +1384,7 @@
     <w:lvl w:ilvl="8">
       <w:start w:val="1"/>
       <w:numFmt w:val="lowerRoman"/>
-      <w:pStyle w:val="Heading9"/>
+      <w:pStyle w:val="Naslov9"/>
       <w:lvlText w:val="%9."/>
       <w:lvlJc w:val="right"/>
       <w:pPr>
@@ -2193,7 +2259,7 @@
     <w:lsdException w:name="Unresolved Mention" w:semiHidden="1" w:unhideWhenUsed="1"/>
     <w:lsdException w:name="Smart Link" w:semiHidden="1" w:unhideWhenUsed="1"/>
   </w:latentStyles>
-  <w:style w:type="paragraph" w:default="1" w:styleId="Normal">
+  <w:style w:type="paragraph" w:default="1" w:styleId="Normalno">
     <w:name w:val="Normal"/>
     <w:qFormat/>
     <w:rsid w:val="007B593A"/>
@@ -2201,10 +2267,10 @@
       <w:color w:val="3A3A3A" w:themeColor="background2" w:themeShade="40"/>
     </w:rPr>
   </w:style>
-  <w:style w:type="paragraph" w:styleId="Heading1">
+  <w:style w:type="paragraph" w:styleId="Naslov1">
     <w:name w:val="heading 1"/>
-    <w:basedOn w:val="Normal"/>
-    <w:link w:val="Heading1Char"/>
+    <w:basedOn w:val="Normalno"/>
+    <w:link w:val="Naslov1Znak"/>
     <w:uiPriority w:val="9"/>
     <w:qFormat/>
     <w:pPr>
@@ -2223,10 +2289,10 @@
       <w:szCs w:val="26"/>
     </w:rPr>
   </w:style>
-  <w:style w:type="paragraph" w:styleId="Heading2">
+  <w:style w:type="paragraph" w:styleId="Naslov2">
     <w:name w:val="heading 2"/>
-    <w:basedOn w:val="Normal"/>
-    <w:link w:val="Heading2Char"/>
+    <w:basedOn w:val="Normalno"/>
+    <w:link w:val="Naslov2Znak"/>
     <w:uiPriority w:val="9"/>
     <w:unhideWhenUsed/>
     <w:qFormat/>
@@ -2244,10 +2310,10 @@
       <w:szCs w:val="26"/>
     </w:rPr>
   </w:style>
-  <w:style w:type="paragraph" w:styleId="Heading3">
+  <w:style w:type="paragraph" w:styleId="Naslov3">
     <w:name w:val="heading 3"/>
-    <w:basedOn w:val="Normal"/>
-    <w:link w:val="Heading3Char"/>
+    <w:basedOn w:val="Normalno"/>
+    <w:link w:val="Naslov3Znak"/>
     <w:uiPriority w:val="9"/>
     <w:unhideWhenUsed/>
     <w:qFormat/>
@@ -2264,10 +2330,10 @@
       <w:szCs w:val="24"/>
     </w:rPr>
   </w:style>
-  <w:style w:type="paragraph" w:styleId="Heading4">
+  <w:style w:type="paragraph" w:styleId="Naslov4">
     <w:name w:val="heading 4"/>
-    <w:basedOn w:val="Normal"/>
-    <w:link w:val="Heading4Char"/>
+    <w:basedOn w:val="Normalno"/>
+    <w:link w:val="Naslov4Znak"/>
     <w:uiPriority w:val="9"/>
     <w:unhideWhenUsed/>
     <w:qFormat/>
@@ -2286,10 +2352,10 @@
       <w:spacing w:val="6"/>
     </w:rPr>
   </w:style>
-  <w:style w:type="paragraph" w:styleId="Heading5">
+  <w:style w:type="paragraph" w:styleId="Naslov5">
     <w:name w:val="heading 5"/>
-    <w:basedOn w:val="Normal"/>
-    <w:link w:val="Heading5Char"/>
+    <w:basedOn w:val="Normalno"/>
+    <w:link w:val="Naslov5Znak"/>
     <w:uiPriority w:val="9"/>
     <w:semiHidden/>
     <w:unhideWhenUsed/>
@@ -2309,10 +2375,10 @@
       <w:spacing w:val="6"/>
     </w:rPr>
   </w:style>
-  <w:style w:type="paragraph" w:styleId="Heading6">
+  <w:style w:type="paragraph" w:styleId="Naslov6">
     <w:name w:val="heading 6"/>
-    <w:basedOn w:val="Normal"/>
-    <w:link w:val="Heading6Char"/>
+    <w:basedOn w:val="Normalno"/>
+    <w:link w:val="Naslov6Znak"/>
     <w:uiPriority w:val="9"/>
     <w:semiHidden/>
     <w:unhideWhenUsed/>
@@ -2331,10 +2397,10 @@
       <w:spacing w:val="12"/>
     </w:rPr>
   </w:style>
-  <w:style w:type="paragraph" w:styleId="Heading7">
+  <w:style w:type="paragraph" w:styleId="Naslov7">
     <w:name w:val="heading 7"/>
-    <w:basedOn w:val="Normal"/>
-    <w:link w:val="Heading7Char"/>
+    <w:basedOn w:val="Normalno"/>
+    <w:link w:val="Naslov7Znak"/>
     <w:uiPriority w:val="9"/>
     <w:semiHidden/>
     <w:unhideWhenUsed/>
@@ -2353,10 +2419,10 @@
       <w:color w:val="2E2E2E" w:themeColor="accent2"/>
     </w:rPr>
   </w:style>
-  <w:style w:type="paragraph" w:styleId="Heading8">
+  <w:style w:type="paragraph" w:styleId="Naslov8">
     <w:name w:val="heading 8"/>
-    <w:basedOn w:val="Normal"/>
-    <w:link w:val="Heading8Char"/>
+    <w:basedOn w:val="Normalno"/>
+    <w:link w:val="Naslov8Znak"/>
     <w:uiPriority w:val="9"/>
     <w:semiHidden/>
     <w:unhideWhenUsed/>
@@ -2376,10 +2442,10 @@
       <w:szCs w:val="21"/>
     </w:rPr>
   </w:style>
-  <w:style w:type="paragraph" w:styleId="Heading9">
+  <w:style w:type="paragraph" w:styleId="Naslov9">
     <w:name w:val="heading 9"/>
-    <w:basedOn w:val="Normal"/>
-    <w:link w:val="Heading9Char"/>
+    <w:basedOn w:val="Normalno"/>
+    <w:link w:val="Naslov9Znak"/>
     <w:uiPriority w:val="9"/>
     <w:semiHidden/>
     <w:unhideWhenUsed/>
@@ -2399,13 +2465,13 @@
       <w:szCs w:val="21"/>
     </w:rPr>
   </w:style>
-  <w:style w:type="character" w:default="1" w:styleId="DefaultParagraphFont">
+  <w:style w:type="character" w:default="1" w:styleId="Zadanifontparagrafa">
     <w:name w:val="Default Paragraph Font"/>
     <w:uiPriority w:val="1"/>
     <w:semiHidden/>
     <w:unhideWhenUsed/>
   </w:style>
-  <w:style w:type="table" w:default="1" w:styleId="TableNormal">
+  <w:style w:type="table" w:default="1" w:styleId="Normalnatabela">
     <w:name w:val="Normal Table"/>
     <w:uiPriority w:val="99"/>
     <w:semiHidden/>
@@ -2420,16 +2486,16 @@
       </w:tblCellMar>
     </w:tblPr>
   </w:style>
-  <w:style w:type="numbering" w:default="1" w:styleId="NoList">
+  <w:style w:type="numbering" w:default="1" w:styleId="Bezspiska">
     <w:name w:val="No List"/>
     <w:uiPriority w:val="99"/>
     <w:semiHidden/>
     <w:unhideWhenUsed/>
   </w:style>
-  <w:style w:type="character" w:customStyle="1" w:styleId="Heading1Char">
-    <w:name w:val="Heading 1 Char"/>
-    <w:basedOn w:val="DefaultParagraphFont"/>
-    <w:link w:val="Heading1"/>
+  <w:style w:type="character" w:customStyle="1" w:styleId="Naslov1Znak">
+    <w:name w:val="Naslov 1 Znak"/>
+    <w:basedOn w:val="Zadanifontparagrafa"/>
+    <w:link w:val="Naslov1"/>
     <w:uiPriority w:val="9"/>
     <w:rPr>
       <w:rFonts w:asciiTheme="majorHAnsi" w:hAnsiTheme="majorHAnsi"/>
@@ -2440,10 +2506,10 @@
       <w:szCs w:val="26"/>
     </w:rPr>
   </w:style>
-  <w:style w:type="character" w:customStyle="1" w:styleId="Heading2Char">
-    <w:name w:val="Heading 2 Char"/>
-    <w:basedOn w:val="DefaultParagraphFont"/>
-    <w:link w:val="Heading2"/>
+  <w:style w:type="character" w:customStyle="1" w:styleId="Naslov2Znak">
+    <w:name w:val="Naslov 2 Znak"/>
+    <w:basedOn w:val="Zadanifontparagrafa"/>
+    <w:link w:val="Naslov2"/>
     <w:uiPriority w:val="9"/>
     <w:rPr>
       <w:rFonts w:asciiTheme="majorHAnsi" w:eastAsiaTheme="majorEastAsia" w:hAnsiTheme="majorHAnsi" w:cstheme="majorBidi"/>
@@ -2451,20 +2517,20 @@
       <w:szCs w:val="26"/>
     </w:rPr>
   </w:style>
-  <w:style w:type="character" w:customStyle="1" w:styleId="Heading3Char">
-    <w:name w:val="Heading 3 Char"/>
-    <w:basedOn w:val="DefaultParagraphFont"/>
-    <w:link w:val="Heading3"/>
+  <w:style w:type="character" w:customStyle="1" w:styleId="Naslov3Znak">
+    <w:name w:val="Naslov 3 Znak"/>
+    <w:basedOn w:val="Zadanifontparagrafa"/>
+    <w:link w:val="Naslov3"/>
     <w:uiPriority w:val="9"/>
     <w:rPr>
       <w:rFonts w:asciiTheme="majorHAnsi" w:eastAsiaTheme="majorEastAsia" w:hAnsiTheme="majorHAnsi" w:cstheme="majorBidi"/>
       <w:szCs w:val="24"/>
     </w:rPr>
   </w:style>
-  <w:style w:type="character" w:customStyle="1" w:styleId="Heading4Char">
-    <w:name w:val="Heading 4 Char"/>
-    <w:basedOn w:val="DefaultParagraphFont"/>
-    <w:link w:val="Heading4"/>
+  <w:style w:type="character" w:customStyle="1" w:styleId="Naslov4Znak">
+    <w:name w:val="Naslov 4 Znak"/>
+    <w:basedOn w:val="Zadanifontparagrafa"/>
+    <w:link w:val="Naslov4"/>
     <w:uiPriority w:val="9"/>
     <w:rPr>
       <w:rFonts w:asciiTheme="majorHAnsi" w:eastAsiaTheme="majorEastAsia" w:hAnsiTheme="majorHAnsi" w:cstheme="majorBidi"/>
@@ -2473,10 +2539,10 @@
       <w:spacing w:val="6"/>
     </w:rPr>
   </w:style>
-  <w:style w:type="character" w:customStyle="1" w:styleId="Heading5Char">
-    <w:name w:val="Heading 5 Char"/>
-    <w:basedOn w:val="DefaultParagraphFont"/>
-    <w:link w:val="Heading5"/>
+  <w:style w:type="character" w:customStyle="1" w:styleId="Naslov5Znak">
+    <w:name w:val="Naslov 5 Znak"/>
+    <w:basedOn w:val="Zadanifontparagrafa"/>
+    <w:link w:val="Naslov5"/>
     <w:uiPriority w:val="9"/>
     <w:semiHidden/>
     <w:rPr>
@@ -2486,10 +2552,10 @@
       <w:spacing w:val="6"/>
     </w:rPr>
   </w:style>
-  <w:style w:type="character" w:customStyle="1" w:styleId="Heading6Char">
-    <w:name w:val="Heading 6 Char"/>
-    <w:basedOn w:val="DefaultParagraphFont"/>
-    <w:link w:val="Heading6"/>
+  <w:style w:type="character" w:customStyle="1" w:styleId="Naslov6Znak">
+    <w:name w:val="Naslov 6 Znak"/>
+    <w:basedOn w:val="Zadanifontparagrafa"/>
+    <w:link w:val="Naslov6"/>
     <w:uiPriority w:val="9"/>
     <w:semiHidden/>
     <w:rPr>
@@ -2498,10 +2564,10 @@
       <w:spacing w:val="12"/>
     </w:rPr>
   </w:style>
-  <w:style w:type="character" w:customStyle="1" w:styleId="Heading7Char">
-    <w:name w:val="Heading 7 Char"/>
-    <w:basedOn w:val="DefaultParagraphFont"/>
-    <w:link w:val="Heading7"/>
+  <w:style w:type="character" w:customStyle="1" w:styleId="Naslov7Znak">
+    <w:name w:val="Naslov 7 Znak"/>
+    <w:basedOn w:val="Zadanifontparagrafa"/>
+    <w:link w:val="Naslov7"/>
     <w:uiPriority w:val="9"/>
     <w:semiHidden/>
     <w:rPr>
@@ -2510,10 +2576,10 @@
       <w:color w:val="2E2E2E" w:themeColor="accent2"/>
     </w:rPr>
   </w:style>
-  <w:style w:type="character" w:customStyle="1" w:styleId="Heading8Char">
-    <w:name w:val="Heading 8 Char"/>
-    <w:basedOn w:val="DefaultParagraphFont"/>
-    <w:link w:val="Heading8"/>
+  <w:style w:type="character" w:customStyle="1" w:styleId="Naslov8Znak">
+    <w:name w:val="Naslov 8 Znak"/>
+    <w:basedOn w:val="Zadanifontparagrafa"/>
+    <w:link w:val="Naslov8"/>
     <w:uiPriority w:val="9"/>
     <w:semiHidden/>
     <w:rPr>
@@ -2523,10 +2589,10 @@
       <w:szCs w:val="21"/>
     </w:rPr>
   </w:style>
-  <w:style w:type="character" w:customStyle="1" w:styleId="Heading9Char">
-    <w:name w:val="Heading 9 Char"/>
-    <w:basedOn w:val="DefaultParagraphFont"/>
-    <w:link w:val="Heading9"/>
+  <w:style w:type="character" w:customStyle="1" w:styleId="Naslov9Znak">
+    <w:name w:val="Naslov 9 Znak"/>
+    <w:basedOn w:val="Zadanifontparagrafa"/>
+    <w:link w:val="Naslov9"/>
     <w:uiPriority w:val="9"/>
     <w:semiHidden/>
     <w:rPr>
@@ -2536,10 +2602,10 @@
       <w:szCs w:val="21"/>
     </w:rPr>
   </w:style>
-  <w:style w:type="paragraph" w:styleId="Header">
+  <w:style w:type="paragraph" w:styleId="Zaglavlje">
     <w:name w:val="header"/>
-    <w:basedOn w:val="Normal"/>
-    <w:link w:val="HeaderChar"/>
+    <w:basedOn w:val="Normalno"/>
+    <w:link w:val="ZaglavljeZnak"/>
     <w:uiPriority w:val="99"/>
     <w:unhideWhenUsed/>
     <w:qFormat/>
@@ -2547,16 +2613,16 @@
       <w:spacing w:after="0" w:line="240" w:lineRule="auto"/>
     </w:pPr>
   </w:style>
-  <w:style w:type="character" w:customStyle="1" w:styleId="HeaderChar">
-    <w:name w:val="Header Char"/>
-    <w:basedOn w:val="DefaultParagraphFont"/>
-    <w:link w:val="Header"/>
+  <w:style w:type="character" w:customStyle="1" w:styleId="ZaglavljeZnak">
+    <w:name w:val="Zaglavlje Znak"/>
+    <w:basedOn w:val="Zadanifontparagrafa"/>
+    <w:link w:val="Zaglavlje"/>
     <w:uiPriority w:val="99"/>
   </w:style>
-  <w:style w:type="paragraph" w:styleId="Footer">
+  <w:style w:type="paragraph" w:styleId="Podnoje">
     <w:name w:val="footer"/>
-    <w:basedOn w:val="Normal"/>
-    <w:link w:val="FooterChar"/>
+    <w:basedOn w:val="Normalno"/>
+    <w:link w:val="PodnojeZnak"/>
     <w:uiPriority w:val="99"/>
     <w:unhideWhenUsed/>
     <w:qFormat/>
@@ -2564,16 +2630,16 @@
       <w:spacing w:after="0" w:line="240" w:lineRule="auto"/>
     </w:pPr>
   </w:style>
-  <w:style w:type="character" w:customStyle="1" w:styleId="FooterChar">
-    <w:name w:val="Footer Char"/>
-    <w:basedOn w:val="DefaultParagraphFont"/>
-    <w:link w:val="Footer"/>
+  <w:style w:type="character" w:customStyle="1" w:styleId="PodnojeZnak">
+    <w:name w:val="Podnožje Znak"/>
+    <w:basedOn w:val="Zadanifontparagrafa"/>
+    <w:link w:val="Podnoje"/>
     <w:uiPriority w:val="99"/>
   </w:style>
-  <w:style w:type="paragraph" w:styleId="Caption">
+  <w:style w:type="paragraph" w:styleId="Opisslike">
     <w:name w:val="caption"/>
-    <w:basedOn w:val="Normal"/>
-    <w:next w:val="Normal"/>
+    <w:basedOn w:val="Normalno"/>
+    <w:next w:val="Normalno"/>
     <w:uiPriority w:val="35"/>
     <w:semiHidden/>
     <w:unhideWhenUsed/>
@@ -2588,10 +2654,10 @@
       <w:szCs w:val="18"/>
     </w:rPr>
   </w:style>
-  <w:style w:type="paragraph" w:styleId="Title">
+  <w:style w:type="paragraph" w:styleId="Naslov">
     <w:name w:val="Title"/>
-    <w:basedOn w:val="Normal"/>
-    <w:link w:val="TitleChar"/>
+    <w:basedOn w:val="Normalno"/>
+    <w:link w:val="NaslovZnak"/>
     <w:uiPriority w:val="2"/>
     <w:unhideWhenUsed/>
     <w:qFormat/>
@@ -2612,10 +2678,10 @@
       <w:szCs w:val="56"/>
     </w:rPr>
   </w:style>
-  <w:style w:type="character" w:customStyle="1" w:styleId="TitleChar">
-    <w:name w:val="Title Char"/>
-    <w:basedOn w:val="DefaultParagraphFont"/>
-    <w:link w:val="Title"/>
+  <w:style w:type="character" w:customStyle="1" w:styleId="NaslovZnak">
+    <w:name w:val="Naslov Znak"/>
+    <w:basedOn w:val="Zadanifontparagrafa"/>
+    <w:link w:val="Naslov"/>
     <w:uiPriority w:val="2"/>
     <w:rPr>
       <w:rFonts w:asciiTheme="majorHAnsi" w:eastAsiaTheme="majorEastAsia" w:hAnsiTheme="majorHAnsi" w:cstheme="majorBidi"/>
@@ -2626,11 +2692,11 @@
       <w:szCs w:val="56"/>
     </w:rPr>
   </w:style>
-  <w:style w:type="paragraph" w:styleId="Subtitle">
+  <w:style w:type="paragraph" w:styleId="Podnaslov">
     <w:name w:val="Subtitle"/>
-    <w:basedOn w:val="Normal"/>
-    <w:next w:val="Normal"/>
-    <w:link w:val="SubtitleChar"/>
+    <w:basedOn w:val="Normalno"/>
+    <w:next w:val="Normalno"/>
+    <w:link w:val="PodnaslovZnak"/>
     <w:uiPriority w:val="11"/>
     <w:semiHidden/>
     <w:unhideWhenUsed/>
@@ -2650,11 +2716,11 @@
       <w:sz w:val="32"/>
     </w:rPr>
   </w:style>
-  <w:style w:type="paragraph" w:styleId="Date">
+  <w:style w:type="paragraph" w:styleId="Datum">
     <w:name w:val="Date"/>
-    <w:basedOn w:val="Normal"/>
-    <w:next w:val="Title"/>
-    <w:link w:val="DateChar"/>
+    <w:basedOn w:val="Normalno"/>
+    <w:next w:val="Naslov"/>
+    <w:link w:val="DatumZnak"/>
     <w:uiPriority w:val="2"/>
     <w:qFormat/>
     <w:pPr>
@@ -2665,18 +2731,18 @@
       <w:sz w:val="28"/>
     </w:rPr>
   </w:style>
-  <w:style w:type="character" w:customStyle="1" w:styleId="DateChar">
-    <w:name w:val="Date Char"/>
-    <w:basedOn w:val="DefaultParagraphFont"/>
-    <w:link w:val="Date"/>
+  <w:style w:type="character" w:customStyle="1" w:styleId="DatumZnak">
+    <w:name w:val="Datum Znak"/>
+    <w:basedOn w:val="Zadanifontparagrafa"/>
+    <w:link w:val="Datum"/>
     <w:uiPriority w:val="2"/>
     <w:rPr>
       <w:sz w:val="28"/>
     </w:rPr>
   </w:style>
-  <w:style w:type="character" w:styleId="IntenseEmphasis">
+  <w:style w:type="character" w:styleId="Snaninaglasak">
     <w:name w:val="Intense Emphasis"/>
-    <w:basedOn w:val="DefaultParagraphFont"/>
+    <w:basedOn w:val="Zadanifontparagrafa"/>
     <w:uiPriority w:val="21"/>
     <w:semiHidden/>
     <w:unhideWhenUsed/>
@@ -2687,11 +2753,11 @@
       <w:color w:val="2E2E2E" w:themeColor="accent2"/>
     </w:rPr>
   </w:style>
-  <w:style w:type="paragraph" w:styleId="IntenseQuote">
+  <w:style w:type="paragraph" w:styleId="Snanicitat">
     <w:name w:val="Intense Quote"/>
-    <w:basedOn w:val="Normal"/>
-    <w:next w:val="Normal"/>
-    <w:link w:val="IntenseQuoteChar"/>
+    <w:basedOn w:val="Normalno"/>
+    <w:next w:val="Normalno"/>
+    <w:link w:val="SnanicitatZnak"/>
     <w:uiPriority w:val="30"/>
     <w:semiHidden/>
     <w:unhideWhenUsed/>
@@ -2706,10 +2772,10 @@
       <w:color w:val="2E2E2E" w:themeColor="accent2"/>
     </w:rPr>
   </w:style>
-  <w:style w:type="character" w:customStyle="1" w:styleId="IntenseQuoteChar">
-    <w:name w:val="Intense Quote Char"/>
-    <w:basedOn w:val="DefaultParagraphFont"/>
-    <w:link w:val="IntenseQuote"/>
+  <w:style w:type="character" w:customStyle="1" w:styleId="SnanicitatZnak">
+    <w:name w:val="Snažni citat Znak"/>
+    <w:basedOn w:val="Zadanifontparagrafa"/>
+    <w:link w:val="Snanicitat"/>
     <w:uiPriority w:val="30"/>
     <w:semiHidden/>
     <w:rPr>
@@ -2719,9 +2785,9 @@
       <w:color w:val="2E2E2E" w:themeColor="accent2"/>
     </w:rPr>
   </w:style>
-  <w:style w:type="character" w:styleId="IntenseReference">
+  <w:style w:type="character" w:styleId="Snanareferenca">
     <w:name w:val="Intense Reference"/>
-    <w:basedOn w:val="DefaultParagraphFont"/>
+    <w:basedOn w:val="Zadanifontparagrafa"/>
     <w:uiPriority w:val="32"/>
     <w:semiHidden/>
     <w:unhideWhenUsed/>
@@ -2735,11 +2801,11 @@
       <w:spacing w:val="0"/>
     </w:rPr>
   </w:style>
-  <w:style w:type="paragraph" w:styleId="Quote">
+  <w:style w:type="paragraph" w:styleId="Citat">
     <w:name w:val="Quote"/>
-    <w:basedOn w:val="Normal"/>
-    <w:next w:val="Normal"/>
-    <w:link w:val="QuoteChar"/>
+    <w:basedOn w:val="Normalno"/>
+    <w:next w:val="Normalno"/>
+    <w:link w:val="CitatZnak"/>
     <w:uiPriority w:val="29"/>
     <w:semiHidden/>
     <w:unhideWhenUsed/>
@@ -2752,10 +2818,10 @@
       <w:iCs/>
     </w:rPr>
   </w:style>
-  <w:style w:type="character" w:customStyle="1" w:styleId="QuoteChar">
-    <w:name w:val="Quote Char"/>
-    <w:basedOn w:val="DefaultParagraphFont"/>
-    <w:link w:val="Quote"/>
+  <w:style w:type="character" w:customStyle="1" w:styleId="CitatZnak">
+    <w:name w:val="Citat Znak"/>
+    <w:basedOn w:val="Zadanifontparagrafa"/>
+    <w:link w:val="Citat"/>
     <w:uiPriority w:val="29"/>
     <w:semiHidden/>
     <w:rPr>
@@ -2763,9 +2829,9 @@
       <w:iCs/>
     </w:rPr>
   </w:style>
-  <w:style w:type="character" w:styleId="Strong">
+  <w:style w:type="character" w:styleId="Naglaeno">
     <w:name w:val="Strong"/>
-    <w:basedOn w:val="DefaultParagraphFont"/>
+    <w:basedOn w:val="Zadanifontparagrafa"/>
     <w:uiPriority w:val="22"/>
     <w:semiHidden/>
     <w:unhideWhenUsed/>
@@ -2775,9 +2841,9 @@
       <w:bCs/>
     </w:rPr>
   </w:style>
-  <w:style w:type="character" w:styleId="SubtleEmphasis">
+  <w:style w:type="character" w:styleId="Fininaglasak">
     <w:name w:val="Subtle Emphasis"/>
-    <w:basedOn w:val="DefaultParagraphFont"/>
+    <w:basedOn w:val="Zadanifontparagrafa"/>
     <w:uiPriority w:val="19"/>
     <w:semiHidden/>
     <w:unhideWhenUsed/>
@@ -2788,9 +2854,9 @@
       <w:color w:val="707070" w:themeColor="accent1"/>
     </w:rPr>
   </w:style>
-  <w:style w:type="character" w:styleId="SubtleReference">
+  <w:style w:type="character" w:styleId="Finareferenca">
     <w:name w:val="Subtle Reference"/>
-    <w:basedOn w:val="DefaultParagraphFont"/>
+    <w:basedOn w:val="Zadanifontparagrafa"/>
     <w:uiPriority w:val="31"/>
     <w:semiHidden/>
     <w:unhideWhenUsed/>
@@ -2801,10 +2867,10 @@
       <w:color w:val="707070" w:themeColor="accent1"/>
     </w:rPr>
   </w:style>
-  <w:style w:type="paragraph" w:styleId="TOCHeading">
+  <w:style w:type="paragraph" w:styleId="Naslovsadraja">
     <w:name w:val="TOC Heading"/>
-    <w:basedOn w:val="Heading1"/>
-    <w:next w:val="Normal"/>
+    <w:basedOn w:val="Naslov1"/>
+    <w:next w:val="Normalno"/>
     <w:uiPriority w:val="39"/>
     <w:semiHidden/>
     <w:unhideWhenUsed/>
@@ -2816,10 +2882,10 @@
       <w:outlineLvl w:val="9"/>
     </w:pPr>
   </w:style>
-  <w:style w:type="character" w:customStyle="1" w:styleId="SubtitleChar">
-    <w:name w:val="Subtitle Char"/>
-    <w:basedOn w:val="DefaultParagraphFont"/>
-    <w:link w:val="Subtitle"/>
+  <w:style w:type="character" w:customStyle="1" w:styleId="PodnaslovZnak">
+    <w:name w:val="Podnaslov Znak"/>
+    <w:basedOn w:val="Zadanifontparagrafa"/>
+    <w:link w:val="Podnaslov"/>
     <w:uiPriority w:val="11"/>
     <w:semiHidden/>
     <w:rPr>
@@ -2829,18 +2895,18 @@
       <w:sz w:val="32"/>
     </w:rPr>
   </w:style>
-  <w:style w:type="character" w:styleId="PlaceholderText">
+  <w:style w:type="character" w:styleId="Tekstuvaramjesta">
     <w:name w:val="Placeholder Text"/>
-    <w:basedOn w:val="DefaultParagraphFont"/>
+    <w:basedOn w:val="Zadanifontparagrafa"/>
     <w:uiPriority w:val="99"/>
     <w:semiHidden/>
     <w:rPr>
       <w:color w:val="808080"/>
     </w:rPr>
   </w:style>
-  <w:style w:type="paragraph" w:styleId="ListParagraph">
+  <w:style w:type="paragraph" w:styleId="Paragrafspiska">
     <w:name w:val="List Paragraph"/>
-    <w:basedOn w:val="Normal"/>
+    <w:basedOn w:val="Normalno"/>
     <w:uiPriority w:val="34"/>
     <w:unhideWhenUsed/>
     <w:qFormat/>
@@ -2853,10 +2919,10 @@
       <w:color w:val="404040" w:themeColor="text1" w:themeTint="BF"/>
     </w:rPr>
   </w:style>
-  <w:style w:type="paragraph" w:styleId="BalloonText">
+  <w:style w:type="paragraph" w:styleId="Tekstubalonu">
     <w:name w:val="Balloon Text"/>
-    <w:basedOn w:val="Normal"/>
-    <w:link w:val="BalloonTextChar"/>
+    <w:basedOn w:val="Normalno"/>
+    <w:link w:val="TekstubalonuZnak"/>
     <w:uiPriority w:val="99"/>
     <w:semiHidden/>
     <w:unhideWhenUsed/>
@@ -2870,10 +2936,10 @@
       <w:szCs w:val="18"/>
     </w:rPr>
   </w:style>
-  <w:style w:type="character" w:customStyle="1" w:styleId="BalloonTextChar">
-    <w:name w:val="Balloon Text Char"/>
-    <w:basedOn w:val="DefaultParagraphFont"/>
-    <w:link w:val="BalloonText"/>
+  <w:style w:type="character" w:customStyle="1" w:styleId="TekstubalonuZnak">
+    <w:name w:val="Tekst u balonu Znak"/>
+    <w:basedOn w:val="Zadanifontparagrafa"/>
+    <w:link w:val="Tekstubalonu"/>
     <w:uiPriority w:val="99"/>
     <w:semiHidden/>
     <w:rsid w:val="00487911"/>

</xml_diff>